<commit_message>
cosmetic changes to layout
</commit_message>
<xml_diff>
--- a/Evidence for  Analysis and Design Unit.docx
+++ b/Evidence for  Analysis and Design Unit.docx
@@ -514,6 +514,8 @@
         </w:rPr>
         <w:t>Activity diagram</w:t>
       </w:r>
+      <w:bookmarkStart w:id="0" w:name="_GoBack"/>
+      <w:bookmarkEnd w:id="0"/>
     </w:p>
     <w:p>
       <w:pPr>
@@ -4789,6 +4791,25 @@
     </w:p>
     <w:p>
       <w:pPr>
+        <w:tabs>
+          <w:tab w:val="left" w:pos="804"/>
+        </w:tabs>
+        <w:ind w:left="803"/>
+        <w:rPr>
+          <w:b/>
+          <w:sz w:val="21"/>
+        </w:rPr>
+      </w:pPr>
+      <w:r>
+        <w:rPr>
+          <w:b/>
+          <w:sz w:val="21"/>
+        </w:rPr>
+        <w:t>Players in a fantasy game</w:t>
+      </w:r>
+    </w:p>
+    <w:p>
+      <w:pPr>
         <w:pStyle w:val="BodyText"/>
         <w:spacing w:before="6"/>
         <w:rPr>
@@ -4797,6 +4818,7 @@
       </w:pPr>
       <w:r>
         <w:rPr>
+          <w:noProof/>
           <w:sz w:val="16"/>
         </w:rPr>
         <w:drawing>
@@ -4848,8 +4870,6 @@
           <w:docGrid w:linePitch="299"/>
         </w:sectPr>
       </w:pPr>
-      <w:bookmarkStart w:id="0" w:name="_GoBack"/>
-      <w:bookmarkEnd w:id="0"/>
     </w:p>
     <w:p>
       <w:pPr>

</xml_diff>